<commit_message>
Acabando la parte de clickstreams
</commit_message>
<xml_diff>
--- a/A20. Evaluación de una aplicación.docx
+++ b/A20. Evaluación de una aplicación.docx
@@ -2772,7 +2772,23 @@
                 <w:sz w:val="28"/>
                 <w:szCs w:val="28"/>
               </w:rPr>
-              <w:t>Consultas estadísticas de un paciente.</w:t>
+              <w:t>Consulta</w:t>
+            </w:r>
+            <w:r>
+              <w:rPr>
+                <w:rFonts w:ascii="Arial Narrow" w:hAnsi="Arial Narrow"/>
+                <w:sz w:val="28"/>
+                <w:szCs w:val="28"/>
+              </w:rPr>
+              <w:t xml:space="preserve">r </w:t>
+            </w:r>
+            <w:r>
+              <w:rPr>
+                <w:rFonts w:ascii="Arial Narrow" w:hAnsi="Arial Narrow"/>
+                <w:sz w:val="28"/>
+                <w:szCs w:val="28"/>
+              </w:rPr>
+              <w:t>estadísticas de un paciente.</w:t>
             </w:r>
           </w:p>
         </w:tc>
@@ -3851,7 +3867,15 @@
                 <w:sz w:val="28"/>
                 <w:szCs w:val="28"/>
               </w:rPr>
-              <w:t>2 segundos</w:t>
+              <w:t>1</w:t>
+            </w:r>
+            <w:r>
+              <w:rPr>
+                <w:rFonts w:ascii="Arial Narrow" w:hAnsi="Arial Narrow"/>
+                <w:sz w:val="28"/>
+                <w:szCs w:val="28"/>
+              </w:rPr>
+              <w:t xml:space="preserve"> segundo</w:t>
             </w:r>
           </w:p>
         </w:tc>
@@ -3917,9 +3941,16 @@
                 <w:rFonts w:ascii="Arial Narrow" w:hAnsi="Arial Narrow"/>
                 <w:sz w:val="28"/>
                 <w:szCs w:val="28"/>
-                <w:u w:val="single"/>
-              </w:rPr>
-            </w:pPr>
+              </w:rPr>
+            </w:pPr>
+            <w:r>
+              <w:rPr>
+                <w:rFonts w:ascii="Arial Narrow" w:hAnsi="Arial Narrow"/>
+                <w:sz w:val="28"/>
+                <w:szCs w:val="28"/>
+              </w:rPr>
+              <w:t>Verificar datos del doctor y editar datos.</w:t>
+            </w:r>
           </w:p>
         </w:tc>
         <w:tc>
@@ -3935,6 +3966,96 @@
                 <w:szCs w:val="28"/>
               </w:rPr>
             </w:pPr>
+            <w:r>
+              <w:rPr>
+                <w:rFonts w:ascii="Arial Narrow" w:hAnsi="Arial Narrow"/>
+                <w:sz w:val="28"/>
+                <w:szCs w:val="28"/>
+              </w:rPr>
+              <w:t xml:space="preserve">Panel </w:t>
+            </w:r>
+            <w:proofErr w:type="spellStart"/>
+            <w:r>
+              <w:rPr>
+                <w:rFonts w:ascii="Arial Narrow" w:hAnsi="Arial Narrow"/>
+                <w:sz w:val="28"/>
+                <w:szCs w:val="28"/>
+              </w:rPr>
+              <w:t>Sunpulse</w:t>
+            </w:r>
+            <w:proofErr w:type="spellEnd"/>
+            <w:r>
+              <w:rPr>
+                <w:rFonts w:ascii="Arial Narrow" w:hAnsi="Arial Narrow"/>
+                <w:sz w:val="28"/>
+                <w:szCs w:val="28"/>
+              </w:rPr>
+              <w:t xml:space="preserve"> </w:t>
+            </w:r>
+            <w:r>
+              <w:rPr>
+                <w:rFonts w:ascii="Arial Narrow" w:hAnsi="Arial Narrow"/>
+                <w:sz w:val="28"/>
+                <w:szCs w:val="28"/>
+              </w:rPr>
+              <w:t>→</w:t>
+            </w:r>
+            <w:r>
+              <w:rPr>
+                <w:rFonts w:ascii="Arial Narrow" w:hAnsi="Arial Narrow"/>
+                <w:sz w:val="28"/>
+                <w:szCs w:val="28"/>
+              </w:rPr>
+              <w:t xml:space="preserve"> Botón “Panel médico” </w:t>
+            </w:r>
+            <w:r>
+              <w:rPr>
+                <w:rFonts w:ascii="Arial Narrow" w:hAnsi="Arial Narrow"/>
+                <w:sz w:val="28"/>
+                <w:szCs w:val="28"/>
+              </w:rPr>
+              <w:t>→</w:t>
+            </w:r>
+            <w:r>
+              <w:rPr>
+                <w:rFonts w:ascii="Arial Narrow" w:hAnsi="Arial Narrow"/>
+                <w:sz w:val="28"/>
+                <w:szCs w:val="28"/>
+              </w:rPr>
+              <w:t xml:space="preserve"> Botón “Editar datos” </w:t>
+            </w:r>
+            <w:r>
+              <w:rPr>
+                <w:rFonts w:ascii="Arial Narrow" w:hAnsi="Arial Narrow"/>
+                <w:sz w:val="28"/>
+                <w:szCs w:val="28"/>
+              </w:rPr>
+              <w:t>→</w:t>
+            </w:r>
+            <w:r>
+              <w:rPr>
+                <w:rFonts w:ascii="Arial Narrow" w:hAnsi="Arial Narrow"/>
+                <w:sz w:val="28"/>
+                <w:szCs w:val="28"/>
+              </w:rPr>
+              <w:t xml:space="preserve"> Botón de confirmación </w:t>
+            </w:r>
+            <w:r>
+              <w:rPr>
+                <w:rFonts w:ascii="Arial Narrow" w:hAnsi="Arial Narrow"/>
+                <w:sz w:val="28"/>
+                <w:szCs w:val="28"/>
+              </w:rPr>
+              <w:t>→</w:t>
+            </w:r>
+            <w:r>
+              <w:rPr>
+                <w:rFonts w:ascii="Arial Narrow" w:hAnsi="Arial Narrow"/>
+                <w:sz w:val="28"/>
+                <w:szCs w:val="28"/>
+              </w:rPr>
+              <w:t xml:space="preserve"> Botón “Guardar cambios”</w:t>
+            </w:r>
           </w:p>
         </w:tc>
         <w:tc>
@@ -3950,6 +4071,14 @@
                 <w:szCs w:val="28"/>
               </w:rPr>
             </w:pPr>
+            <w:r>
+              <w:rPr>
+                <w:rFonts w:ascii="Arial Narrow" w:hAnsi="Arial Narrow"/>
+                <w:sz w:val="28"/>
+                <w:szCs w:val="28"/>
+              </w:rPr>
+              <w:t>14 segundos</w:t>
+            </w:r>
           </w:p>
         </w:tc>
         <w:tc>
@@ -3965,6 +4094,14 @@
                 <w:szCs w:val="28"/>
               </w:rPr>
             </w:pPr>
+            <w:r>
+              <w:rPr>
+                <w:rFonts w:ascii="Arial Narrow" w:hAnsi="Arial Narrow"/>
+                <w:sz w:val="28"/>
+                <w:szCs w:val="28"/>
+              </w:rPr>
+              <w:t>Le tomó algunos segundos de acoplamiento para reconocer los botones.</w:t>
+            </w:r>
           </w:p>
         </w:tc>
       </w:tr>
@@ -3985,6 +4122,16 @@
                 <w:szCs w:val="28"/>
               </w:rPr>
             </w:pPr>
+            <w:proofErr w:type="spellStart"/>
+            <w:r>
+              <w:rPr>
+                <w:rFonts w:ascii="Arial Narrow" w:hAnsi="Arial Narrow"/>
+                <w:sz w:val="28"/>
+                <w:szCs w:val="28"/>
+              </w:rPr>
+              <w:t>Clickstreams</w:t>
+            </w:r>
+            <w:proofErr w:type="spellEnd"/>
           </w:p>
         </w:tc>
         <w:tc>
@@ -4000,6 +4147,14 @@
                 <w:szCs w:val="28"/>
               </w:rPr>
             </w:pPr>
+            <w:r>
+              <w:rPr>
+                <w:rFonts w:ascii="Arial Narrow" w:hAnsi="Arial Narrow"/>
+                <w:sz w:val="28"/>
+                <w:szCs w:val="28"/>
+              </w:rPr>
+              <w:t>Moverse al panel de pacientes.</w:t>
+            </w:r>
           </w:p>
         </w:tc>
         <w:tc>
@@ -4015,6 +4170,48 @@
                 <w:szCs w:val="28"/>
               </w:rPr>
             </w:pPr>
+            <w:r>
+              <w:rPr>
+                <w:rFonts w:ascii="Arial Narrow" w:hAnsi="Arial Narrow"/>
+                <w:sz w:val="28"/>
+                <w:szCs w:val="28"/>
+              </w:rPr>
+              <w:t xml:space="preserve">Panel </w:t>
+            </w:r>
+            <w:proofErr w:type="spellStart"/>
+            <w:r>
+              <w:rPr>
+                <w:rFonts w:ascii="Arial Narrow" w:hAnsi="Arial Narrow"/>
+                <w:sz w:val="28"/>
+                <w:szCs w:val="28"/>
+              </w:rPr>
+              <w:t>Sunpulse</w:t>
+            </w:r>
+            <w:proofErr w:type="spellEnd"/>
+            <w:r>
+              <w:rPr>
+                <w:rFonts w:ascii="Arial Narrow" w:hAnsi="Arial Narrow"/>
+                <w:sz w:val="28"/>
+                <w:szCs w:val="28"/>
+              </w:rPr>
+              <w:t xml:space="preserve"> </w:t>
+            </w:r>
+            <w:r>
+              <w:rPr>
+                <w:rFonts w:ascii="Arial Narrow" w:hAnsi="Arial Narrow"/>
+                <w:sz w:val="28"/>
+                <w:szCs w:val="28"/>
+              </w:rPr>
+              <w:t>→</w:t>
+            </w:r>
+            <w:r>
+              <w:rPr>
+                <w:rFonts w:ascii="Arial Narrow" w:hAnsi="Arial Narrow"/>
+                <w:sz w:val="28"/>
+                <w:szCs w:val="28"/>
+              </w:rPr>
+              <w:t xml:space="preserve"> Botón “Pacientes”</w:t>
+            </w:r>
           </w:p>
         </w:tc>
         <w:tc>
@@ -4030,6 +4227,14 @@
                 <w:szCs w:val="28"/>
               </w:rPr>
             </w:pPr>
+            <w:r>
+              <w:rPr>
+                <w:rFonts w:ascii="Arial Narrow" w:hAnsi="Arial Narrow"/>
+                <w:sz w:val="28"/>
+                <w:szCs w:val="28"/>
+              </w:rPr>
+              <w:t>3 segundos</w:t>
+            </w:r>
           </w:p>
         </w:tc>
         <w:tc>
@@ -4045,6 +4250,868 @@
                 <w:szCs w:val="28"/>
               </w:rPr>
             </w:pPr>
+            <w:r>
+              <w:rPr>
+                <w:rFonts w:ascii="Arial Narrow" w:hAnsi="Arial Narrow"/>
+                <w:sz w:val="28"/>
+                <w:szCs w:val="28"/>
+              </w:rPr>
+              <w:t>Le tomó un par de segundos reconocer / acoplarse donde estaba el panel de pacientes.</w:t>
+            </w:r>
+          </w:p>
+        </w:tc>
+      </w:tr>
+      <w:tr>
+        <w:tc>
+          <w:tcPr>
+            <w:cnfStyle w:val="001000000000" w:firstRow="0" w:lastRow="0" w:firstColumn="1" w:lastColumn="0" w:oddVBand="0" w:evenVBand="0" w:oddHBand="0" w:evenHBand="0" w:firstRowFirstColumn="0" w:firstRowLastColumn="0" w:lastRowFirstColumn="0" w:lastRowLastColumn="0"/>
+            <w:tcW w:w="1646" w:type="dxa"/>
+          </w:tcPr>
+          <w:p>
+            <w:pPr>
+              <w:rPr>
+                <w:rFonts w:ascii="Arial Narrow" w:hAnsi="Arial Narrow"/>
+                <w:sz w:val="28"/>
+                <w:szCs w:val="28"/>
+              </w:rPr>
+            </w:pPr>
+            <w:proofErr w:type="spellStart"/>
+            <w:r>
+              <w:rPr>
+                <w:rFonts w:ascii="Arial Narrow" w:hAnsi="Arial Narrow"/>
+                <w:sz w:val="28"/>
+                <w:szCs w:val="28"/>
+              </w:rPr>
+              <w:t>Clickstreams</w:t>
+            </w:r>
+            <w:proofErr w:type="spellEnd"/>
+          </w:p>
+        </w:tc>
+        <w:tc>
+          <w:tcPr>
+            <w:tcW w:w="1610" w:type="dxa"/>
+          </w:tcPr>
+          <w:p>
+            <w:pPr>
+              <w:cnfStyle w:val="000000000000" w:firstRow="0" w:lastRow="0" w:firstColumn="0" w:lastColumn="0" w:oddVBand="0" w:evenVBand="0" w:oddHBand="0" w:evenHBand="0" w:firstRowFirstColumn="0" w:firstRowLastColumn="0" w:lastRowFirstColumn="0" w:lastRowLastColumn="0"/>
+              <w:rPr>
+                <w:rFonts w:ascii="Arial Narrow" w:hAnsi="Arial Narrow"/>
+                <w:sz w:val="28"/>
+                <w:szCs w:val="28"/>
+              </w:rPr>
+            </w:pPr>
+            <w:r>
+              <w:rPr>
+                <w:rFonts w:ascii="Arial Narrow" w:hAnsi="Arial Narrow"/>
+                <w:sz w:val="28"/>
+                <w:szCs w:val="28"/>
+              </w:rPr>
+              <w:t>Buscar un paciente.</w:t>
+            </w:r>
+          </w:p>
+        </w:tc>
+        <w:tc>
+          <w:tcPr>
+            <w:tcW w:w="2551" w:type="dxa"/>
+          </w:tcPr>
+          <w:p>
+            <w:pPr>
+              <w:cnfStyle w:val="000000000000" w:firstRow="0" w:lastRow="0" w:firstColumn="0" w:lastColumn="0" w:oddVBand="0" w:evenVBand="0" w:oddHBand="0" w:evenHBand="0" w:firstRowFirstColumn="0" w:firstRowLastColumn="0" w:lastRowFirstColumn="0" w:lastRowLastColumn="0"/>
+              <w:rPr>
+                <w:rFonts w:ascii="Arial Narrow" w:hAnsi="Arial Narrow"/>
+                <w:sz w:val="28"/>
+                <w:szCs w:val="28"/>
+              </w:rPr>
+            </w:pPr>
+            <w:r>
+              <w:rPr>
+                <w:rFonts w:ascii="Arial Narrow" w:hAnsi="Arial Narrow"/>
+                <w:sz w:val="28"/>
+                <w:szCs w:val="28"/>
+              </w:rPr>
+              <w:t xml:space="preserve">Panel Pacientes </w:t>
+            </w:r>
+            <w:r>
+              <w:rPr>
+                <w:rFonts w:ascii="Arial Narrow" w:hAnsi="Arial Narrow"/>
+                <w:sz w:val="28"/>
+                <w:szCs w:val="28"/>
+              </w:rPr>
+              <w:t>→</w:t>
+            </w:r>
+            <w:r>
+              <w:rPr>
+                <w:rFonts w:ascii="Arial Narrow" w:hAnsi="Arial Narrow"/>
+                <w:sz w:val="28"/>
+                <w:szCs w:val="28"/>
+              </w:rPr>
+              <w:t xml:space="preserve"> Barra de búsqueda </w:t>
+            </w:r>
+            <w:r>
+              <w:rPr>
+                <w:rFonts w:ascii="Arial Narrow" w:hAnsi="Arial Narrow"/>
+                <w:sz w:val="28"/>
+                <w:szCs w:val="28"/>
+              </w:rPr>
+              <w:t>→</w:t>
+            </w:r>
+            <w:r>
+              <w:rPr>
+                <w:rFonts w:ascii="Arial Narrow" w:hAnsi="Arial Narrow"/>
+                <w:sz w:val="28"/>
+                <w:szCs w:val="28"/>
+              </w:rPr>
+              <w:t xml:space="preserve"> Botón “Buscar” </w:t>
+            </w:r>
+            <w:r>
+              <w:rPr>
+                <w:rFonts w:ascii="Arial Narrow" w:hAnsi="Arial Narrow"/>
+                <w:sz w:val="28"/>
+                <w:szCs w:val="28"/>
+              </w:rPr>
+              <w:t>→</w:t>
+            </w:r>
+            <w:r>
+              <w:rPr>
+                <w:rFonts w:ascii="Arial Narrow" w:hAnsi="Arial Narrow"/>
+                <w:sz w:val="28"/>
+                <w:szCs w:val="28"/>
+              </w:rPr>
+              <w:t xml:space="preserve"> Paciente </w:t>
+            </w:r>
+          </w:p>
+        </w:tc>
+        <w:tc>
+          <w:tcPr>
+            <w:tcW w:w="1701" w:type="dxa"/>
+          </w:tcPr>
+          <w:p>
+            <w:pPr>
+              <w:cnfStyle w:val="000000000000" w:firstRow="0" w:lastRow="0" w:firstColumn="0" w:lastColumn="0" w:oddVBand="0" w:evenVBand="0" w:oddHBand="0" w:evenHBand="0" w:firstRowFirstColumn="0" w:firstRowLastColumn="0" w:lastRowFirstColumn="0" w:lastRowLastColumn="0"/>
+              <w:rPr>
+                <w:rFonts w:ascii="Arial Narrow" w:hAnsi="Arial Narrow"/>
+                <w:sz w:val="28"/>
+                <w:szCs w:val="28"/>
+              </w:rPr>
+            </w:pPr>
+            <w:r>
+              <w:rPr>
+                <w:rFonts w:ascii="Arial Narrow" w:hAnsi="Arial Narrow"/>
+                <w:sz w:val="28"/>
+                <w:szCs w:val="28"/>
+              </w:rPr>
+              <w:t>8 segundos</w:t>
+            </w:r>
+          </w:p>
+        </w:tc>
+        <w:tc>
+          <w:tcPr>
+            <w:tcW w:w="2410" w:type="dxa"/>
+          </w:tcPr>
+          <w:p>
+            <w:pPr>
+              <w:cnfStyle w:val="000000000000" w:firstRow="0" w:lastRow="0" w:firstColumn="0" w:lastColumn="0" w:oddVBand="0" w:evenVBand="0" w:oddHBand="0" w:evenHBand="0" w:firstRowFirstColumn="0" w:firstRowLastColumn="0" w:lastRowFirstColumn="0" w:lastRowLastColumn="0"/>
+              <w:rPr>
+                <w:rFonts w:ascii="Arial Narrow" w:hAnsi="Arial Narrow"/>
+                <w:sz w:val="28"/>
+                <w:szCs w:val="28"/>
+              </w:rPr>
+            </w:pPr>
+            <w:r>
+              <w:rPr>
+                <w:rFonts w:ascii="Arial Narrow" w:hAnsi="Arial Narrow"/>
+                <w:sz w:val="28"/>
+                <w:szCs w:val="28"/>
+              </w:rPr>
+              <w:t>Sin problemas para reconocer iconos / flujo de búsqueda.</w:t>
+            </w:r>
+          </w:p>
+        </w:tc>
+      </w:tr>
+      <w:tr>
+        <w:trPr>
+          <w:cnfStyle w:val="000000100000" w:firstRow="0" w:lastRow="0" w:firstColumn="0" w:lastColumn="0" w:oddVBand="0" w:evenVBand="0" w:oddHBand="1" w:evenHBand="0" w:firstRowFirstColumn="0" w:firstRowLastColumn="0" w:lastRowFirstColumn="0" w:lastRowLastColumn="0"/>
+        </w:trPr>
+        <w:tc>
+          <w:tcPr>
+            <w:cnfStyle w:val="001000000000" w:firstRow="0" w:lastRow="0" w:firstColumn="1" w:lastColumn="0" w:oddVBand="0" w:evenVBand="0" w:oddHBand="0" w:evenHBand="0" w:firstRowFirstColumn="0" w:firstRowLastColumn="0" w:lastRowFirstColumn="0" w:lastRowLastColumn="0"/>
+            <w:tcW w:w="1646" w:type="dxa"/>
+          </w:tcPr>
+          <w:p>
+            <w:pPr>
+              <w:rPr>
+                <w:rFonts w:ascii="Arial Narrow" w:hAnsi="Arial Narrow"/>
+                <w:sz w:val="28"/>
+                <w:szCs w:val="28"/>
+              </w:rPr>
+            </w:pPr>
+            <w:proofErr w:type="spellStart"/>
+            <w:r>
+              <w:rPr>
+                <w:rFonts w:ascii="Arial Narrow" w:hAnsi="Arial Narrow"/>
+                <w:sz w:val="28"/>
+                <w:szCs w:val="28"/>
+              </w:rPr>
+              <w:t>Clickstreams</w:t>
+            </w:r>
+            <w:proofErr w:type="spellEnd"/>
+          </w:p>
+        </w:tc>
+        <w:tc>
+          <w:tcPr>
+            <w:tcW w:w="1610" w:type="dxa"/>
+          </w:tcPr>
+          <w:p>
+            <w:pPr>
+              <w:cnfStyle w:val="000000100000" w:firstRow="0" w:lastRow="0" w:firstColumn="0" w:lastColumn="0" w:oddVBand="0" w:evenVBand="0" w:oddHBand="1" w:evenHBand="0" w:firstRowFirstColumn="0" w:firstRowLastColumn="0" w:lastRowFirstColumn="0" w:lastRowLastColumn="0"/>
+              <w:rPr>
+                <w:rFonts w:ascii="Arial Narrow" w:hAnsi="Arial Narrow"/>
+                <w:sz w:val="28"/>
+                <w:szCs w:val="28"/>
+              </w:rPr>
+            </w:pPr>
+            <w:r>
+              <w:rPr>
+                <w:rFonts w:ascii="Arial Narrow" w:hAnsi="Arial Narrow"/>
+                <w:sz w:val="28"/>
+                <w:szCs w:val="28"/>
+              </w:rPr>
+              <w:t>Verificar y editar datos de un paciente.</w:t>
+            </w:r>
+          </w:p>
+        </w:tc>
+        <w:tc>
+          <w:tcPr>
+            <w:tcW w:w="2551" w:type="dxa"/>
+          </w:tcPr>
+          <w:p>
+            <w:pPr>
+              <w:cnfStyle w:val="000000100000" w:firstRow="0" w:lastRow="0" w:firstColumn="0" w:lastColumn="0" w:oddVBand="0" w:evenVBand="0" w:oddHBand="1" w:evenHBand="0" w:firstRowFirstColumn="0" w:firstRowLastColumn="0" w:lastRowFirstColumn="0" w:lastRowLastColumn="0"/>
+              <w:rPr>
+                <w:rFonts w:ascii="Arial Narrow" w:hAnsi="Arial Narrow"/>
+                <w:sz w:val="28"/>
+                <w:szCs w:val="28"/>
+              </w:rPr>
+            </w:pPr>
+            <w:r>
+              <w:rPr>
+                <w:rFonts w:ascii="Arial Narrow" w:hAnsi="Arial Narrow"/>
+                <w:sz w:val="28"/>
+                <w:szCs w:val="28"/>
+              </w:rPr>
+              <w:t xml:space="preserve">Paciente </w:t>
+            </w:r>
+            <w:r>
+              <w:rPr>
+                <w:rFonts w:ascii="Arial Narrow" w:hAnsi="Arial Narrow"/>
+                <w:sz w:val="28"/>
+                <w:szCs w:val="28"/>
+              </w:rPr>
+              <w:t>→</w:t>
+            </w:r>
+            <w:r>
+              <w:rPr>
+                <w:rFonts w:ascii="Arial Narrow" w:hAnsi="Arial Narrow"/>
+                <w:sz w:val="28"/>
+                <w:szCs w:val="28"/>
+              </w:rPr>
+              <w:t xml:space="preserve"> Botón “Editar” </w:t>
+            </w:r>
+            <w:r>
+              <w:rPr>
+                <w:rFonts w:ascii="Arial Narrow" w:hAnsi="Arial Narrow"/>
+                <w:sz w:val="28"/>
+                <w:szCs w:val="28"/>
+              </w:rPr>
+              <w:t>→</w:t>
+            </w:r>
+            <w:r>
+              <w:rPr>
+                <w:rFonts w:ascii="Arial Narrow" w:hAnsi="Arial Narrow"/>
+                <w:sz w:val="28"/>
+                <w:szCs w:val="28"/>
+              </w:rPr>
+              <w:t xml:space="preserve"> Botón de confirmación </w:t>
+            </w:r>
+            <w:r>
+              <w:rPr>
+                <w:rFonts w:ascii="Arial Narrow" w:hAnsi="Arial Narrow"/>
+                <w:sz w:val="28"/>
+                <w:szCs w:val="28"/>
+              </w:rPr>
+              <w:t>→</w:t>
+            </w:r>
+            <w:r>
+              <w:rPr>
+                <w:rFonts w:ascii="Arial Narrow" w:hAnsi="Arial Narrow"/>
+                <w:sz w:val="28"/>
+                <w:szCs w:val="28"/>
+              </w:rPr>
+              <w:t xml:space="preserve"> Botón “Guardar cambios”</w:t>
+            </w:r>
+          </w:p>
+        </w:tc>
+        <w:tc>
+          <w:tcPr>
+            <w:tcW w:w="1701" w:type="dxa"/>
+          </w:tcPr>
+          <w:p>
+            <w:pPr>
+              <w:cnfStyle w:val="000000100000" w:firstRow="0" w:lastRow="0" w:firstColumn="0" w:lastColumn="0" w:oddVBand="0" w:evenVBand="0" w:oddHBand="1" w:evenHBand="0" w:firstRowFirstColumn="0" w:firstRowLastColumn="0" w:lastRowFirstColumn="0" w:lastRowLastColumn="0"/>
+              <w:rPr>
+                <w:rFonts w:ascii="Arial Narrow" w:hAnsi="Arial Narrow"/>
+                <w:sz w:val="28"/>
+                <w:szCs w:val="28"/>
+              </w:rPr>
+            </w:pPr>
+            <w:r>
+              <w:rPr>
+                <w:rFonts w:ascii="Arial Narrow" w:hAnsi="Arial Narrow"/>
+                <w:sz w:val="28"/>
+                <w:szCs w:val="28"/>
+              </w:rPr>
+              <w:t>5 segundos</w:t>
+            </w:r>
+          </w:p>
+        </w:tc>
+        <w:tc>
+          <w:tcPr>
+            <w:tcW w:w="2410" w:type="dxa"/>
+          </w:tcPr>
+          <w:p>
+            <w:pPr>
+              <w:cnfStyle w:val="000000100000" w:firstRow="0" w:lastRow="0" w:firstColumn="0" w:lastColumn="0" w:oddVBand="0" w:evenVBand="0" w:oddHBand="1" w:evenHBand="0" w:firstRowFirstColumn="0" w:firstRowLastColumn="0" w:lastRowFirstColumn="0" w:lastRowLastColumn="0"/>
+              <w:rPr>
+                <w:rFonts w:ascii="Arial Narrow" w:hAnsi="Arial Narrow"/>
+                <w:sz w:val="28"/>
+                <w:szCs w:val="28"/>
+              </w:rPr>
+            </w:pPr>
+            <w:r>
+              <w:rPr>
+                <w:rFonts w:ascii="Arial Narrow" w:hAnsi="Arial Narrow"/>
+                <w:sz w:val="28"/>
+                <w:szCs w:val="28"/>
+              </w:rPr>
+              <w:t>Sin problemas para reconocer flujo.</w:t>
+            </w:r>
+          </w:p>
+        </w:tc>
+      </w:tr>
+      <w:tr>
+        <w:tc>
+          <w:tcPr>
+            <w:cnfStyle w:val="001000000000" w:firstRow="0" w:lastRow="0" w:firstColumn="1" w:lastColumn="0" w:oddVBand="0" w:evenVBand="0" w:oddHBand="0" w:evenHBand="0" w:firstRowFirstColumn="0" w:firstRowLastColumn="0" w:lastRowFirstColumn="0" w:lastRowLastColumn="0"/>
+            <w:tcW w:w="1646" w:type="dxa"/>
+          </w:tcPr>
+          <w:p>
+            <w:pPr>
+              <w:rPr>
+                <w:rFonts w:ascii="Arial Narrow" w:hAnsi="Arial Narrow"/>
+                <w:sz w:val="28"/>
+                <w:szCs w:val="28"/>
+              </w:rPr>
+            </w:pPr>
+            <w:proofErr w:type="spellStart"/>
+            <w:r>
+              <w:rPr>
+                <w:rFonts w:ascii="Arial Narrow" w:hAnsi="Arial Narrow"/>
+                <w:sz w:val="28"/>
+                <w:szCs w:val="28"/>
+              </w:rPr>
+              <w:t>Clickstreams</w:t>
+            </w:r>
+            <w:proofErr w:type="spellEnd"/>
+          </w:p>
+        </w:tc>
+        <w:tc>
+          <w:tcPr>
+            <w:tcW w:w="1610" w:type="dxa"/>
+          </w:tcPr>
+          <w:p>
+            <w:pPr>
+              <w:cnfStyle w:val="000000000000" w:firstRow="0" w:lastRow="0" w:firstColumn="0" w:lastColumn="0" w:oddVBand="0" w:evenVBand="0" w:oddHBand="0" w:evenHBand="0" w:firstRowFirstColumn="0" w:firstRowLastColumn="0" w:lastRowFirstColumn="0" w:lastRowLastColumn="0"/>
+              <w:rPr>
+                <w:rFonts w:ascii="Arial Narrow" w:hAnsi="Arial Narrow"/>
+                <w:sz w:val="28"/>
+                <w:szCs w:val="28"/>
+              </w:rPr>
+            </w:pPr>
+            <w:r>
+              <w:rPr>
+                <w:rFonts w:ascii="Arial Narrow" w:hAnsi="Arial Narrow"/>
+                <w:sz w:val="28"/>
+                <w:szCs w:val="28"/>
+              </w:rPr>
+              <w:t>Consulta</w:t>
+            </w:r>
+            <w:r>
+              <w:rPr>
+                <w:rFonts w:ascii="Arial Narrow" w:hAnsi="Arial Narrow"/>
+                <w:sz w:val="28"/>
+                <w:szCs w:val="28"/>
+              </w:rPr>
+              <w:t>r</w:t>
+            </w:r>
+            <w:r>
+              <w:rPr>
+                <w:rFonts w:ascii="Arial Narrow" w:hAnsi="Arial Narrow"/>
+                <w:sz w:val="28"/>
+                <w:szCs w:val="28"/>
+              </w:rPr>
+              <w:t xml:space="preserve"> estadísticas de un paciente.</w:t>
+            </w:r>
+          </w:p>
+        </w:tc>
+        <w:tc>
+          <w:tcPr>
+            <w:tcW w:w="2551" w:type="dxa"/>
+          </w:tcPr>
+          <w:p>
+            <w:pPr>
+              <w:cnfStyle w:val="000000000000" w:firstRow="0" w:lastRow="0" w:firstColumn="0" w:lastColumn="0" w:oddVBand="0" w:evenVBand="0" w:oddHBand="0" w:evenHBand="0" w:firstRowFirstColumn="0" w:firstRowLastColumn="0" w:lastRowFirstColumn="0" w:lastRowLastColumn="0"/>
+            </w:pPr>
+            <w:r>
+              <w:rPr>
+                <w:rFonts w:ascii="Arial Narrow" w:hAnsi="Arial Narrow"/>
+                <w:sz w:val="28"/>
+                <w:szCs w:val="28"/>
+              </w:rPr>
+              <w:t xml:space="preserve">Paciente </w:t>
+            </w:r>
+            <w:r>
+              <w:rPr>
+                <w:rFonts w:ascii="Arial Narrow" w:hAnsi="Arial Narrow"/>
+                <w:sz w:val="28"/>
+                <w:szCs w:val="28"/>
+              </w:rPr>
+              <w:t>→</w:t>
+            </w:r>
+            <w:r>
+              <w:rPr>
+                <w:rFonts w:ascii="Arial Narrow" w:hAnsi="Arial Narrow"/>
+                <w:sz w:val="28"/>
+                <w:szCs w:val="28"/>
+              </w:rPr>
+              <w:t xml:space="preserve"> Botón “Estadísticas” </w:t>
+            </w:r>
+            <w:r>
+              <w:rPr>
+                <w:rFonts w:ascii="Arial Narrow" w:hAnsi="Arial Narrow"/>
+                <w:sz w:val="28"/>
+                <w:szCs w:val="28"/>
+              </w:rPr>
+              <w:t>→</w:t>
+            </w:r>
+            <w:r>
+              <w:rPr>
+                <w:rFonts w:ascii="Arial Narrow" w:hAnsi="Arial Narrow"/>
+                <w:sz w:val="28"/>
+                <w:szCs w:val="28"/>
+              </w:rPr>
+              <w:t xml:space="preserve"> Botón “Filtrar” </w:t>
+            </w:r>
+            <w:r>
+              <w:rPr>
+                <w:rFonts w:ascii="Arial Narrow" w:hAnsi="Arial Narrow"/>
+                <w:sz w:val="28"/>
+                <w:szCs w:val="28"/>
+              </w:rPr>
+              <w:t>→</w:t>
+            </w:r>
+            <w:r>
+              <w:rPr>
+                <w:rFonts w:ascii="Arial Narrow" w:hAnsi="Arial Narrow"/>
+                <w:sz w:val="28"/>
+                <w:szCs w:val="28"/>
+              </w:rPr>
+              <w:t xml:space="preserve"> Botón “Regresar”</w:t>
+            </w:r>
+          </w:p>
+        </w:tc>
+        <w:tc>
+          <w:tcPr>
+            <w:tcW w:w="1701" w:type="dxa"/>
+          </w:tcPr>
+          <w:p>
+            <w:pPr>
+              <w:cnfStyle w:val="000000000000" w:firstRow="0" w:lastRow="0" w:firstColumn="0" w:lastColumn="0" w:oddVBand="0" w:evenVBand="0" w:oddHBand="0" w:evenHBand="0" w:firstRowFirstColumn="0" w:firstRowLastColumn="0" w:lastRowFirstColumn="0" w:lastRowLastColumn="0"/>
+              <w:rPr>
+                <w:rFonts w:ascii="Arial Narrow" w:hAnsi="Arial Narrow"/>
+                <w:sz w:val="28"/>
+                <w:szCs w:val="28"/>
+              </w:rPr>
+            </w:pPr>
+            <w:r>
+              <w:rPr>
+                <w:rFonts w:ascii="Arial Narrow" w:hAnsi="Arial Narrow"/>
+                <w:sz w:val="28"/>
+                <w:szCs w:val="28"/>
+              </w:rPr>
+              <w:t>8 segundos</w:t>
+            </w:r>
+          </w:p>
+        </w:tc>
+        <w:tc>
+          <w:tcPr>
+            <w:tcW w:w="2410" w:type="dxa"/>
+          </w:tcPr>
+          <w:p>
+            <w:pPr>
+              <w:cnfStyle w:val="000000000000" w:firstRow="0" w:lastRow="0" w:firstColumn="0" w:lastColumn="0" w:oddVBand="0" w:evenVBand="0" w:oddHBand="0" w:evenHBand="0" w:firstRowFirstColumn="0" w:firstRowLastColumn="0" w:lastRowFirstColumn="0" w:lastRowLastColumn="0"/>
+              <w:rPr>
+                <w:rFonts w:ascii="Arial Narrow" w:hAnsi="Arial Narrow"/>
+                <w:sz w:val="28"/>
+                <w:szCs w:val="28"/>
+              </w:rPr>
+            </w:pPr>
+            <w:r>
+              <w:rPr>
+                <w:rFonts w:ascii="Arial Narrow" w:hAnsi="Arial Narrow"/>
+                <w:sz w:val="28"/>
+                <w:szCs w:val="28"/>
+              </w:rPr>
+              <w:t xml:space="preserve">Con un poco de problemas para reconocer en donde </w:t>
+            </w:r>
+            <w:proofErr w:type="spellStart"/>
+            <w:r>
+              <w:rPr>
+                <w:rFonts w:ascii="Arial Narrow" w:hAnsi="Arial Narrow"/>
+                <w:sz w:val="28"/>
+                <w:szCs w:val="28"/>
+              </w:rPr>
+              <w:t>clickear</w:t>
+            </w:r>
+            <w:proofErr w:type="spellEnd"/>
+            <w:r>
+              <w:rPr>
+                <w:rFonts w:ascii="Arial Narrow" w:hAnsi="Arial Narrow"/>
+                <w:sz w:val="28"/>
+                <w:szCs w:val="28"/>
+              </w:rPr>
+              <w:t xml:space="preserve"> para filtrar estadísticas.</w:t>
+            </w:r>
+          </w:p>
+        </w:tc>
+      </w:tr>
+      <w:tr>
+        <w:trPr>
+          <w:cnfStyle w:val="000000100000" w:firstRow="0" w:lastRow="0" w:firstColumn="0" w:lastColumn="0" w:oddVBand="0" w:evenVBand="0" w:oddHBand="1" w:evenHBand="0" w:firstRowFirstColumn="0" w:firstRowLastColumn="0" w:lastRowFirstColumn="0" w:lastRowLastColumn="0"/>
+        </w:trPr>
+        <w:tc>
+          <w:tcPr>
+            <w:cnfStyle w:val="001000000000" w:firstRow="0" w:lastRow="0" w:firstColumn="1" w:lastColumn="0" w:oddVBand="0" w:evenVBand="0" w:oddHBand="0" w:evenHBand="0" w:firstRowFirstColumn="0" w:firstRowLastColumn="0" w:lastRowFirstColumn="0" w:lastRowLastColumn="0"/>
+            <w:tcW w:w="1646" w:type="dxa"/>
+          </w:tcPr>
+          <w:p>
+            <w:pPr>
+              <w:rPr>
+                <w:rFonts w:ascii="Arial Narrow" w:hAnsi="Arial Narrow"/>
+                <w:sz w:val="28"/>
+                <w:szCs w:val="28"/>
+              </w:rPr>
+            </w:pPr>
+            <w:proofErr w:type="spellStart"/>
+            <w:r>
+              <w:rPr>
+                <w:rFonts w:ascii="Arial Narrow" w:hAnsi="Arial Narrow"/>
+                <w:sz w:val="28"/>
+                <w:szCs w:val="28"/>
+              </w:rPr>
+              <w:t>Clickstreams</w:t>
+            </w:r>
+            <w:proofErr w:type="spellEnd"/>
+          </w:p>
+        </w:tc>
+        <w:tc>
+          <w:tcPr>
+            <w:tcW w:w="1610" w:type="dxa"/>
+          </w:tcPr>
+          <w:p>
+            <w:pPr>
+              <w:cnfStyle w:val="000000100000" w:firstRow="0" w:lastRow="0" w:firstColumn="0" w:lastColumn="0" w:oddVBand="0" w:evenVBand="0" w:oddHBand="1" w:evenHBand="0" w:firstRowFirstColumn="0" w:firstRowLastColumn="0" w:lastRowFirstColumn="0" w:lastRowLastColumn="0"/>
+              <w:rPr>
+                <w:rFonts w:ascii="Arial Narrow" w:hAnsi="Arial Narrow"/>
+                <w:sz w:val="28"/>
+                <w:szCs w:val="28"/>
+              </w:rPr>
+            </w:pPr>
+            <w:r>
+              <w:rPr>
+                <w:rFonts w:ascii="Arial Narrow" w:hAnsi="Arial Narrow"/>
+                <w:sz w:val="28"/>
+                <w:szCs w:val="28"/>
+              </w:rPr>
+              <w:t>Moverse al panel de cita y editar una.</w:t>
+            </w:r>
+          </w:p>
+        </w:tc>
+        <w:tc>
+          <w:tcPr>
+            <w:tcW w:w="2551" w:type="dxa"/>
+          </w:tcPr>
+          <w:p>
+            <w:pPr>
+              <w:cnfStyle w:val="000000100000" w:firstRow="0" w:lastRow="0" w:firstColumn="0" w:lastColumn="0" w:oddVBand="0" w:evenVBand="0" w:oddHBand="1" w:evenHBand="0" w:firstRowFirstColumn="0" w:firstRowLastColumn="0" w:lastRowFirstColumn="0" w:lastRowLastColumn="0"/>
+            </w:pPr>
+            <w:r>
+              <w:rPr>
+                <w:rFonts w:ascii="Arial Narrow" w:hAnsi="Arial Narrow"/>
+                <w:sz w:val="28"/>
+                <w:szCs w:val="28"/>
+              </w:rPr>
+              <w:t xml:space="preserve">Paciente </w:t>
+            </w:r>
+            <w:r>
+              <w:rPr>
+                <w:rFonts w:ascii="Arial Narrow" w:hAnsi="Arial Narrow"/>
+                <w:sz w:val="28"/>
+                <w:szCs w:val="28"/>
+              </w:rPr>
+              <w:t>→</w:t>
+            </w:r>
+            <w:r>
+              <w:rPr>
+                <w:rFonts w:ascii="Arial Narrow" w:hAnsi="Arial Narrow"/>
+                <w:sz w:val="28"/>
+                <w:szCs w:val="28"/>
+              </w:rPr>
+              <w:t xml:space="preserve"> Botón “Panel citas” </w:t>
+            </w:r>
+            <w:r>
+              <w:rPr>
+                <w:rFonts w:ascii="Arial Narrow" w:hAnsi="Arial Narrow"/>
+                <w:sz w:val="28"/>
+                <w:szCs w:val="28"/>
+              </w:rPr>
+              <w:t>→</w:t>
+            </w:r>
+            <w:r>
+              <w:rPr>
+                <w:rFonts w:ascii="Arial Narrow" w:hAnsi="Arial Narrow"/>
+                <w:sz w:val="28"/>
+                <w:szCs w:val="28"/>
+              </w:rPr>
+              <w:t xml:space="preserve"> Cita médica a editar </w:t>
+            </w:r>
+            <w:r>
+              <w:rPr>
+                <w:rFonts w:ascii="Arial Narrow" w:hAnsi="Arial Narrow"/>
+                <w:sz w:val="28"/>
+                <w:szCs w:val="28"/>
+              </w:rPr>
+              <w:t>→</w:t>
+            </w:r>
+            <w:r>
+              <w:rPr>
+                <w:rFonts w:ascii="Arial Narrow" w:hAnsi="Arial Narrow"/>
+                <w:sz w:val="28"/>
+                <w:szCs w:val="28"/>
+              </w:rPr>
+              <w:t xml:space="preserve"> Botón “editar” </w:t>
+            </w:r>
+            <w:r>
+              <w:rPr>
+                <w:rFonts w:ascii="Arial Narrow" w:hAnsi="Arial Narrow"/>
+                <w:sz w:val="28"/>
+                <w:szCs w:val="28"/>
+              </w:rPr>
+              <w:t>→</w:t>
+            </w:r>
+            <w:r>
+              <w:rPr>
+                <w:rFonts w:ascii="Arial Narrow" w:hAnsi="Arial Narrow"/>
+                <w:sz w:val="28"/>
+                <w:szCs w:val="28"/>
+              </w:rPr>
+              <w:t xml:space="preserve"> Botón “Guardar cambios”</w:t>
+            </w:r>
+          </w:p>
+        </w:tc>
+        <w:tc>
+          <w:tcPr>
+            <w:tcW w:w="1701" w:type="dxa"/>
+          </w:tcPr>
+          <w:p>
+            <w:pPr>
+              <w:cnfStyle w:val="000000100000" w:firstRow="0" w:lastRow="0" w:firstColumn="0" w:lastColumn="0" w:oddVBand="0" w:evenVBand="0" w:oddHBand="1" w:evenHBand="0" w:firstRowFirstColumn="0" w:firstRowLastColumn="0" w:lastRowFirstColumn="0" w:lastRowLastColumn="0"/>
+              <w:rPr>
+                <w:rFonts w:ascii="Arial Narrow" w:hAnsi="Arial Narrow"/>
+                <w:sz w:val="28"/>
+                <w:szCs w:val="28"/>
+              </w:rPr>
+            </w:pPr>
+            <w:r>
+              <w:rPr>
+                <w:rFonts w:ascii="Arial Narrow" w:hAnsi="Arial Narrow"/>
+                <w:sz w:val="28"/>
+                <w:szCs w:val="28"/>
+              </w:rPr>
+              <w:t>6 segundos</w:t>
+            </w:r>
+          </w:p>
+        </w:tc>
+        <w:tc>
+          <w:tcPr>
+            <w:tcW w:w="2410" w:type="dxa"/>
+          </w:tcPr>
+          <w:p>
+            <w:pPr>
+              <w:cnfStyle w:val="000000100000" w:firstRow="0" w:lastRow="0" w:firstColumn="0" w:lastColumn="0" w:oddVBand="0" w:evenVBand="0" w:oddHBand="1" w:evenHBand="0" w:firstRowFirstColumn="0" w:firstRowLastColumn="0" w:lastRowFirstColumn="0" w:lastRowLastColumn="0"/>
+              <w:rPr>
+                <w:rFonts w:ascii="Arial Narrow" w:hAnsi="Arial Narrow"/>
+                <w:sz w:val="28"/>
+                <w:szCs w:val="28"/>
+              </w:rPr>
+            </w:pPr>
+            <w:r>
+              <w:rPr>
+                <w:rFonts w:ascii="Arial Narrow" w:hAnsi="Arial Narrow"/>
+                <w:sz w:val="28"/>
+                <w:szCs w:val="28"/>
+              </w:rPr>
+              <w:t>Sin problemas para reconocer el flujo.</w:t>
+            </w:r>
+          </w:p>
+        </w:tc>
+      </w:tr>
+      <w:tr>
+        <w:tc>
+          <w:tcPr>
+            <w:cnfStyle w:val="001000000000" w:firstRow="0" w:lastRow="0" w:firstColumn="1" w:lastColumn="0" w:oddVBand="0" w:evenVBand="0" w:oddHBand="0" w:evenHBand="0" w:firstRowFirstColumn="0" w:firstRowLastColumn="0" w:lastRowFirstColumn="0" w:lastRowLastColumn="0"/>
+            <w:tcW w:w="1646" w:type="dxa"/>
+          </w:tcPr>
+          <w:p>
+            <w:pPr>
+              <w:rPr>
+                <w:rFonts w:ascii="Arial Narrow" w:hAnsi="Arial Narrow"/>
+                <w:sz w:val="28"/>
+                <w:szCs w:val="28"/>
+              </w:rPr>
+            </w:pPr>
+            <w:proofErr w:type="spellStart"/>
+            <w:r>
+              <w:rPr>
+                <w:rFonts w:ascii="Arial Narrow" w:hAnsi="Arial Narrow"/>
+                <w:sz w:val="28"/>
+                <w:szCs w:val="28"/>
+              </w:rPr>
+              <w:t>Clickstreams</w:t>
+            </w:r>
+            <w:proofErr w:type="spellEnd"/>
+          </w:p>
+        </w:tc>
+        <w:tc>
+          <w:tcPr>
+            <w:tcW w:w="1610" w:type="dxa"/>
+          </w:tcPr>
+          <w:p>
+            <w:pPr>
+              <w:cnfStyle w:val="000000000000" w:firstRow="0" w:lastRow="0" w:firstColumn="0" w:lastColumn="0" w:oddVBand="0" w:evenVBand="0" w:oddHBand="0" w:evenHBand="0" w:firstRowFirstColumn="0" w:firstRowLastColumn="0" w:lastRowFirstColumn="0" w:lastRowLastColumn="0"/>
+              <w:rPr>
+                <w:rFonts w:ascii="Arial Narrow" w:hAnsi="Arial Narrow"/>
+                <w:sz w:val="28"/>
+                <w:szCs w:val="28"/>
+              </w:rPr>
+            </w:pPr>
+            <w:r>
+              <w:rPr>
+                <w:rFonts w:ascii="Arial Narrow" w:hAnsi="Arial Narrow"/>
+                <w:sz w:val="28"/>
+                <w:szCs w:val="28"/>
+              </w:rPr>
+              <w:t xml:space="preserve">Moverse al panel </w:t>
+            </w:r>
+            <w:r>
+              <w:rPr>
+                <w:rFonts w:ascii="Arial Narrow" w:hAnsi="Arial Narrow"/>
+                <w:sz w:val="28"/>
+                <w:szCs w:val="28"/>
+              </w:rPr>
+              <w:lastRenderedPageBreak/>
+              <w:t>principal desde cualquier pantalla.</w:t>
+            </w:r>
+          </w:p>
+        </w:tc>
+        <w:tc>
+          <w:tcPr>
+            <w:tcW w:w="2551" w:type="dxa"/>
+          </w:tcPr>
+          <w:p>
+            <w:pPr>
+              <w:cnfStyle w:val="000000000000" w:firstRow="0" w:lastRow="0" w:firstColumn="0" w:lastColumn="0" w:oddVBand="0" w:evenVBand="0" w:oddHBand="0" w:evenHBand="0" w:firstRowFirstColumn="0" w:firstRowLastColumn="0" w:lastRowFirstColumn="0" w:lastRowLastColumn="0"/>
+            </w:pPr>
+            <w:r>
+              <w:rPr>
+                <w:rFonts w:ascii="Arial Narrow" w:hAnsi="Arial Narrow"/>
+                <w:sz w:val="28"/>
+                <w:szCs w:val="28"/>
+              </w:rPr>
+              <w:lastRenderedPageBreak/>
+              <w:t xml:space="preserve">Pacientes </w:t>
+            </w:r>
+            <w:r>
+              <w:rPr>
+                <w:rFonts w:ascii="Arial Narrow" w:hAnsi="Arial Narrow"/>
+                <w:sz w:val="28"/>
+                <w:szCs w:val="28"/>
+              </w:rPr>
+              <w:t>→</w:t>
+            </w:r>
+            <w:r>
+              <w:rPr>
+                <w:rFonts w:ascii="Arial Narrow" w:hAnsi="Arial Narrow"/>
+                <w:sz w:val="28"/>
+                <w:szCs w:val="28"/>
+              </w:rPr>
+              <w:t xml:space="preserve"> Botón “Volver al panel”</w:t>
+            </w:r>
+          </w:p>
+        </w:tc>
+        <w:tc>
+          <w:tcPr>
+            <w:tcW w:w="1701" w:type="dxa"/>
+          </w:tcPr>
+          <w:p>
+            <w:pPr>
+              <w:cnfStyle w:val="000000000000" w:firstRow="0" w:lastRow="0" w:firstColumn="0" w:lastColumn="0" w:oddVBand="0" w:evenVBand="0" w:oddHBand="0" w:evenHBand="0" w:firstRowFirstColumn="0" w:firstRowLastColumn="0" w:lastRowFirstColumn="0" w:lastRowLastColumn="0"/>
+              <w:rPr>
+                <w:rFonts w:ascii="Arial Narrow" w:hAnsi="Arial Narrow"/>
+                <w:sz w:val="28"/>
+                <w:szCs w:val="28"/>
+              </w:rPr>
+            </w:pPr>
+            <w:r>
+              <w:rPr>
+                <w:rFonts w:ascii="Arial Narrow" w:hAnsi="Arial Narrow"/>
+                <w:sz w:val="28"/>
+                <w:szCs w:val="28"/>
+              </w:rPr>
+              <w:t>2 segundos</w:t>
+            </w:r>
+          </w:p>
+        </w:tc>
+        <w:tc>
+          <w:tcPr>
+            <w:tcW w:w="2410" w:type="dxa"/>
+          </w:tcPr>
+          <w:p>
+            <w:pPr>
+              <w:cnfStyle w:val="000000000000" w:firstRow="0" w:lastRow="0" w:firstColumn="0" w:lastColumn="0" w:oddVBand="0" w:evenVBand="0" w:oddHBand="0" w:evenHBand="0" w:firstRowFirstColumn="0" w:firstRowLastColumn="0" w:lastRowFirstColumn="0" w:lastRowLastColumn="0"/>
+              <w:rPr>
+                <w:rFonts w:ascii="Arial Narrow" w:hAnsi="Arial Narrow"/>
+                <w:sz w:val="28"/>
+                <w:szCs w:val="28"/>
+              </w:rPr>
+            </w:pPr>
+            <w:r>
+              <w:rPr>
+                <w:rFonts w:ascii="Arial Narrow" w:hAnsi="Arial Narrow"/>
+                <w:sz w:val="28"/>
+                <w:szCs w:val="28"/>
+              </w:rPr>
+              <w:t>Sin problemas para detectar el botón.</w:t>
+            </w:r>
           </w:p>
         </w:tc>
       </w:tr>
@@ -4070,10 +5137,72 @@
           <w:b/>
           <w:bCs/>
           <w:color w:val="002060"/>
-          <w:sz w:val="36"/>
-          <w:szCs w:val="36"/>
-        </w:rPr>
-      </w:pPr>
+          <w:sz w:val="44"/>
+          <w:szCs w:val="44"/>
+        </w:rPr>
+      </w:pPr>
+      <w:r>
+        <w:rPr>
+          <w:rFonts w:ascii="Arial Narrow" w:hAnsi="Arial Narrow"/>
+          <w:sz w:val="28"/>
+          <w:szCs w:val="28"/>
+        </w:rPr>
+        <w:t xml:space="preserve">Siguiendo el análisis de </w:t>
+      </w:r>
+      <w:proofErr w:type="spellStart"/>
+      <w:r>
+        <w:rPr>
+          <w:rFonts w:ascii="Arial Narrow" w:hAnsi="Arial Narrow"/>
+          <w:sz w:val="28"/>
+          <w:szCs w:val="28"/>
+        </w:rPr>
+        <w:t>clickstreams</w:t>
+      </w:r>
+      <w:proofErr w:type="spellEnd"/>
+      <w:r>
+        <w:rPr>
+          <w:rFonts w:ascii="Arial Narrow" w:hAnsi="Arial Narrow"/>
+          <w:sz w:val="28"/>
+          <w:szCs w:val="28"/>
+        </w:rPr>
+        <w:t xml:space="preserve">, se pudo observar que el usuario logró completar la mayoría de las tareas de navegación y edición dentro de la aplicación con tiempos adecuados y sin mayores dificultades. En tareas sencillas como iniciar sesión o buscar un paciente, el usuario no presentó problemas para reconocer botones o flujos, lo que indica una interfaz intuitiva en esos aspectos. En algunos casos, como la edición de datos médicos o la consulta y filtrado de estadísticas, el usuario mostró un breve tiempo de adaptación para identificar correctamente las opciones, reflejando áreas donde la claridad visual podría mejorarse. En general, la experiencia de uso fue fluida, con una tasa alta de éxito en las tareas evaluadas, lo que confirma una buena usabilidad en la navegación y gestión de información dentro del </w:t>
+      </w:r>
+      <w:proofErr w:type="spellStart"/>
+      <w:r>
+        <w:rPr>
+          <w:rFonts w:ascii="Arial Narrow" w:hAnsi="Arial Narrow"/>
+          <w:sz w:val="28"/>
+          <w:szCs w:val="28"/>
+        </w:rPr>
+        <w:t>frontend</w:t>
+      </w:r>
+      <w:proofErr w:type="spellEnd"/>
+      <w:r>
+        <w:rPr>
+          <w:rFonts w:ascii="Arial Narrow" w:hAnsi="Arial Narrow"/>
+          <w:sz w:val="28"/>
+          <w:szCs w:val="28"/>
+        </w:rPr>
+        <w:t xml:space="preserve"> de </w:t>
+      </w:r>
+      <w:proofErr w:type="spellStart"/>
+      <w:r>
+        <w:rPr>
+          <w:rFonts w:ascii="Arial Narrow" w:hAnsi="Arial Narrow"/>
+          <w:sz w:val="28"/>
+          <w:szCs w:val="28"/>
+        </w:rPr>
+        <w:t>Sunpulse</w:t>
+      </w:r>
+      <w:proofErr w:type="spellEnd"/>
+      <w:r>
+        <w:rPr>
+          <w:rFonts w:ascii="Arial Narrow" w:hAnsi="Arial Narrow"/>
+          <w:sz w:val="28"/>
+          <w:szCs w:val="28"/>
+        </w:rPr>
+        <w:t>.</w:t>
+      </w:r>
     </w:p>
     <w:p>
       <w:pPr>
@@ -4876,12 +6005,138 @@
           <w:szCs w:val="32"/>
         </w:rPr>
       </w:pPr>
+      <w:r>
+        <w:rPr>
+          <w:rFonts w:ascii="Arial Narrow" w:hAnsi="Arial Narrow"/>
+          <w:sz w:val="32"/>
+          <w:szCs w:val="32"/>
+        </w:rPr>
+        <w:t>Evaluación heurística (VIDEO)</w:t>
+      </w:r>
+    </w:p>
+    <w:p>
+      <w:pPr>
+        <w:spacing w:line="360" w:lineRule="auto"/>
+        <w:jc w:val="both"/>
+        <w:rPr>
+          <w:rFonts w:ascii="Arial Narrow" w:hAnsi="Arial Narrow"/>
+          <w:sz w:val="32"/>
+          <w:szCs w:val="32"/>
+        </w:rPr>
+      </w:pPr>
+      <w:hyperlink r:id="rId10" w:history="1">
+        <w:r>
+          <w:rPr>
+            <w:rStyle w:val="Hipervnculo"/>
+            <w:rFonts w:ascii="Arial Narrow" w:hAnsi="Arial Narrow"/>
+            <w:sz w:val="32"/>
+            <w:szCs w:val="32"/>
+          </w:rPr>
+          <w:t>https://utleonmx-my.sharepoint.com/:v:/g/personal/87566_alumnos_utleon_edu_mx/ERDV1i1YQmxEnUry7hYn8J0B91mBsM2AnRsbBT-WMmUgkA?nav=eyJyZWZlcnJhbEluZm8iOnsicmVmZXJyYWxBcHAiOiJPbmVEcml2ZUZvckJ1c2luZXNzIiwicmVmZXJ</w:t>
+        </w:r>
+        <w:r>
+          <w:rPr>
+            <w:rStyle w:val="Hipervnculo"/>
+            <w:rFonts w:ascii="Arial Narrow" w:hAnsi="Arial Narrow"/>
+            <w:sz w:val="32"/>
+            <w:szCs w:val="32"/>
+          </w:rPr>
+          <w:t>y</w:t>
+        </w:r>
+        <w:r>
+          <w:rPr>
+            <w:rStyle w:val="Hipervnculo"/>
+            <w:rFonts w:ascii="Arial Narrow" w:hAnsi="Arial Narrow"/>
+            <w:sz w:val="32"/>
+            <w:szCs w:val="32"/>
+          </w:rPr>
+          <w:t>YWxBcHBQbGF0Zm9ybSI6IldlYiIsInJlZmVycmFsTW9kZSI6InZpZXciLCJyZWZlcnJhbFZpZXciOiJNeUZpbGVzTGlua0NvcHkifX0&amp;e=SPNDAe</w:t>
+        </w:r>
+      </w:hyperlink>
+      <w:r>
+        <w:rPr>
+          <w:rFonts w:ascii="Arial Narrow" w:hAnsi="Arial Narrow"/>
+          <w:sz w:val="32"/>
+          <w:szCs w:val="32"/>
+        </w:rPr>
+        <w:t xml:space="preserve"> </w:t>
+      </w:r>
+    </w:p>
+    <w:p>
+      <w:pPr>
+        <w:spacing w:line="360" w:lineRule="auto"/>
+        <w:jc w:val="both"/>
+        <w:rPr>
+          <w:rFonts w:ascii="Arial Narrow" w:hAnsi="Arial Narrow"/>
+          <w:sz w:val="32"/>
+          <w:szCs w:val="32"/>
+        </w:rPr>
+      </w:pPr>
+      <w:proofErr w:type="spellStart"/>
+      <w:r>
+        <w:rPr>
+          <w:rFonts w:ascii="Arial Narrow" w:hAnsi="Arial Narrow"/>
+          <w:sz w:val="32"/>
+          <w:szCs w:val="32"/>
+        </w:rPr>
+        <w:t>Clickstreams</w:t>
+      </w:r>
+      <w:proofErr w:type="spellEnd"/>
+      <w:r>
+        <w:rPr>
+          <w:rFonts w:ascii="Arial Narrow" w:hAnsi="Arial Narrow"/>
+          <w:sz w:val="32"/>
+          <w:szCs w:val="32"/>
+        </w:rPr>
+        <w:t xml:space="preserve"> (VIDEO):</w:t>
+      </w:r>
+    </w:p>
+    <w:p>
+      <w:pPr>
+        <w:spacing w:line="360" w:lineRule="auto"/>
+        <w:jc w:val="both"/>
+        <w:rPr>
+          <w:rFonts w:ascii="Arial Narrow" w:hAnsi="Arial Narrow"/>
+          <w:sz w:val="32"/>
+          <w:szCs w:val="32"/>
+        </w:rPr>
+      </w:pPr>
+      <w:hyperlink r:id="rId11" w:history="1">
+        <w:r>
+          <w:rPr>
+            <w:rStyle w:val="Hipervnculo"/>
+            <w:rFonts w:ascii="Arial Narrow" w:hAnsi="Arial Narrow"/>
+            <w:sz w:val="32"/>
+            <w:szCs w:val="32"/>
+          </w:rPr>
+          <w:t>https://drive.google.com/file/d/1hCdt6XAGC1fRXOw3-5FYofo2hwwa_ctZ/view?usp=sharing</w:t>
+        </w:r>
+      </w:hyperlink>
+      <w:r>
+        <w:rPr>
+          <w:rFonts w:ascii="Arial Narrow" w:hAnsi="Arial Narrow"/>
+          <w:sz w:val="32"/>
+          <w:szCs w:val="32"/>
+        </w:rPr>
+        <w:t xml:space="preserve"> </w:t>
+      </w:r>
+    </w:p>
+    <w:p>
+      <w:pPr>
+        <w:spacing w:line="360" w:lineRule="auto"/>
+        <w:jc w:val="both"/>
+        <w:rPr>
+          <w:rFonts w:ascii="Arial Narrow" w:hAnsi="Arial Narrow"/>
+          <w:sz w:val="32"/>
+          <w:szCs w:val="32"/>
+        </w:rPr>
+      </w:pPr>
     </w:p>
     <w:sectPr>
-      <w:headerReference w:type="even" r:id="rId10"/>
-      <w:headerReference w:type="default" r:id="rId11"/>
-      <w:footerReference w:type="default" r:id="rId12"/>
-      <w:headerReference w:type="first" r:id="rId13"/>
+      <w:headerReference w:type="even" r:id="rId12"/>
+      <w:headerReference w:type="default" r:id="rId13"/>
+      <w:footerReference w:type="default" r:id="rId14"/>
+      <w:headerReference w:type="first" r:id="rId15"/>
       <w:pgSz w:w="11906" w:h="16838"/>
       <w:pgMar w:top="1417" w:right="1701" w:bottom="1417" w:left="1701" w:header="708" w:footer="708" w:gutter="0"/>
       <w:pgBorders w:display="notFirstPage" w:offsetFrom="page">
@@ -8809,7 +10064,6 @@
   <w:style w:type="character" w:default="1" w:styleId="Fuentedeprrafopredeter">
     <w:name w:val="Default Paragraph Font"/>
     <w:uiPriority w:val="1"/>
-    <w:semiHidden/>
     <w:unhideWhenUsed/>
   </w:style>
   <w:style w:type="table" w:default="1" w:styleId="Tablanormal">
@@ -9424,6 +10678,18 @@
         <w:shd w:val="clear" w:color="auto" w:fill="F7CAAC" w:themeFill="accent2" w:themeFillTint="66"/>
       </w:tcPr>
     </w:tblStylePr>
+  </w:style>
+  <w:style w:type="character" w:styleId="Hipervnculovisitado">
+    <w:name w:val="FollowedHyperlink"/>
+    <w:basedOn w:val="Fuentedeprrafopredeter"/>
+    <w:uiPriority w:val="99"/>
+    <w:semiHidden/>
+    <w:unhideWhenUsed/>
+    <w:rsid w:val="00BC06D2"/>
+    <w:rPr>
+      <w:color w:val="954F72" w:themeColor="followedHyperlink"/>
+      <w:u w:val="single"/>
+    </w:rPr>
   </w:style>
 </w:styles>
 </file>

</xml_diff>